<commit_message>
Updated Resume + Renamed Album
</commit_message>
<xml_diff>
--- a/src/assets/resumes/Krushay_Bhavsar_Resume.docx
+++ b/src/assets/resumes/Krushay_Bhavsar_Resume.docx
@@ -138,7 +138,7 @@
           <w:p>
             <w:pPr>
               <w:pStyle w:val="ContactInfo"/>
-              <w:spacing w:after="20"/>
+              <w:spacing w:after="40"/>
               <w:jc w:val="center"/>
               <w:rPr>
                 <w:rFonts w:ascii="Times New Roman" w:hAnsi="Times New Roman" w:cs="Times New Roman"/>
@@ -298,7 +298,7 @@
         <w:pBdr>
           <w:bottom w:val="double" w:sz="2" w:space="0" w:color="595959" w:themeColor="text1" w:themeTint="A6"/>
         </w:pBdr>
-        <w:spacing w:before="80"/>
+        <w:spacing w:before="60"/>
         <w:ind w:left="-547" w:right="-734"/>
         <w:rPr>
           <w:rFonts w:ascii="Times New Roman" w:hAnsi="Times New Roman" w:cs="Times New Roman"/>
@@ -624,7 +624,6 @@
                 <w:ilvl w:val="0"/>
                 <w:numId w:val="18"/>
               </w:numPr>
-              <w:spacing w:after="60"/>
               <w:ind w:left="414" w:hanging="198"/>
               <w:rPr>
                 <w:rFonts w:ascii="Times New Roman" w:hAnsi="Times New Roman" w:cs="Times New Roman"/>
@@ -654,6 +653,35 @@
                 <w:szCs w:val="19"/>
               </w:rPr>
               <w:t xml:space="preserve">: </w:t>
+            </w:r>
+            <w:r>
+              <w:rPr>
+                <w:rFonts w:ascii="Times New Roman" w:hAnsi="Times New Roman" w:cs="Times New Roman"/>
+                <w:color w:val="000000" w:themeColor="text1"/>
+                <w:sz w:val="19"/>
+                <w:szCs w:val="19"/>
+              </w:rPr>
+              <w:t>Design</w:t>
+            </w:r>
+            <w:r>
+              <w:rPr>
+                <w:rFonts w:ascii="Times New Roman" w:hAnsi="Times New Roman" w:cs="Times New Roman"/>
+                <w:b/>
+                <w:bCs/>
+                <w:color w:val="000000" w:themeColor="text1"/>
+                <w:sz w:val="19"/>
+                <w:szCs w:val="19"/>
+              </w:rPr>
+              <w:t xml:space="preserve"> </w:t>
+            </w:r>
+            <w:r>
+              <w:rPr>
+                <w:rFonts w:ascii="Times New Roman" w:hAnsi="Times New Roman" w:cs="Times New Roman"/>
+                <w:color w:val="000000" w:themeColor="text1"/>
+                <w:sz w:val="19"/>
+                <w:szCs w:val="19"/>
+              </w:rPr>
+              <w:t xml:space="preserve">&amp; Analysis of Algorithms, Computer Organization &amp; Programming, </w:t>
             </w:r>
             <w:r>
               <w:rPr>
@@ -681,8 +709,8 @@
                 <w:ilvl w:val="0"/>
                 <w:numId w:val="18"/>
               </w:numPr>
-              <w:spacing w:after="0"/>
-              <w:ind w:left="414" w:hanging="198"/>
+              <w:spacing w:after="40"/>
+              <w:ind w:left="418" w:hanging="202"/>
               <w:rPr>
                 <w:rFonts w:ascii="Times New Roman" w:hAnsi="Times New Roman" w:cs="Times New Roman"/>
                 <w:color w:val="000000" w:themeColor="text1"/>
@@ -717,7 +745,7 @@
                 <w:sz w:val="19"/>
                 <w:szCs w:val="19"/>
               </w:rPr>
-              <w:t xml:space="preserve">Startup Exchange, </w:t>
+              <w:t>GT Experimental Rocketry</w:t>
             </w:r>
             <w:r>
               <w:rPr>
@@ -726,7 +754,7 @@
                 <w:sz w:val="19"/>
                 <w:szCs w:val="19"/>
               </w:rPr>
-              <w:t xml:space="preserve">Intramural Soccer, </w:t>
+              <w:t xml:space="preserve">, Trading Club at GT, </w:t>
             </w:r>
             <w:proofErr w:type="spellStart"/>
             <w:r>
@@ -746,7 +774,7 @@
                 <w:sz w:val="19"/>
                 <w:szCs w:val="19"/>
               </w:rPr>
-              <w:t xml:space="preserve"> Club, </w:t>
+              <w:t xml:space="preserve"> Club</w:t>
             </w:r>
             <w:r>
               <w:rPr>
@@ -755,7 +783,25 @@
                 <w:sz w:val="19"/>
                 <w:szCs w:val="19"/>
               </w:rPr>
-              <w:t>Grand Challenges Living Learning Community</w:t>
+              <w:t xml:space="preserve">, </w:t>
+            </w:r>
+            <w:r>
+              <w:rPr>
+                <w:rFonts w:ascii="Times New Roman" w:hAnsi="Times New Roman" w:cs="Times New Roman"/>
+                <w:color w:val="000000" w:themeColor="text1"/>
+                <w:sz w:val="19"/>
+                <w:szCs w:val="19"/>
+              </w:rPr>
+              <w:t xml:space="preserve">Startup Exchange, </w:t>
+            </w:r>
+            <w:r>
+              <w:rPr>
+                <w:rFonts w:ascii="Times New Roman" w:hAnsi="Times New Roman" w:cs="Times New Roman"/>
+                <w:color w:val="000000" w:themeColor="text1"/>
+                <w:sz w:val="19"/>
+                <w:szCs w:val="19"/>
+              </w:rPr>
+              <w:t>Intramural Soccer</w:t>
             </w:r>
           </w:p>
         </w:tc>
@@ -770,7 +816,7 @@
         <w:tabs>
           <w:tab w:val="left" w:pos="0"/>
         </w:tabs>
-        <w:spacing w:before="80"/>
+        <w:spacing w:before="60"/>
         <w:ind w:left="-547" w:right="-720"/>
         <w:rPr>
           <w:rFonts w:ascii="Times New Roman" w:hAnsi="Times New Roman" w:cs="Times New Roman"/>
@@ -818,7 +864,7 @@
           </w:tcPr>
           <w:p>
             <w:pPr>
-              <w:spacing w:after="0"/>
+              <w:spacing w:after="40"/>
               <w:rPr>
                 <w:rFonts w:ascii="Times New Roman" w:hAnsi="Times New Roman" w:cs="Times New Roman"/>
                 <w:b/>
@@ -864,19 +910,35 @@
                 <w:sz w:val="19"/>
                 <w:szCs w:val="19"/>
               </w:rPr>
-              <w:t>R, MATLAB, C#, HTML, CSS, SCSS, XML</w:t>
+              <w:t xml:space="preserve">R, MATLAB, </w:t>
             </w:r>
-          </w:p>
-          <w:p>
-            <w:pPr>
-              <w:spacing w:after="0"/>
-              <w:rPr>
-                <w:rFonts w:ascii="Times New Roman" w:hAnsi="Times New Roman" w:cs="Times New Roman"/>
-                <w:color w:val="000000" w:themeColor="text1"/>
-                <w:sz w:val="19"/>
-                <w:szCs w:val="19"/>
-              </w:rPr>
-            </w:pPr>
+            <w:r>
+              <w:rPr>
+                <w:rFonts w:ascii="Times New Roman" w:hAnsi="Times New Roman" w:cs="Times New Roman"/>
+                <w:color w:val="000000" w:themeColor="text1"/>
+                <w:sz w:val="19"/>
+                <w:szCs w:val="19"/>
+              </w:rPr>
+              <w:t xml:space="preserve">C, </w:t>
+            </w:r>
+            <w:r>
+              <w:rPr>
+                <w:rFonts w:ascii="Times New Roman" w:hAnsi="Times New Roman" w:cs="Times New Roman"/>
+                <w:color w:val="000000" w:themeColor="text1"/>
+                <w:sz w:val="19"/>
+                <w:szCs w:val="19"/>
+              </w:rPr>
+              <w:t>C#, HTML, CSS, SCSS, XML</w:t>
+            </w:r>
+            <w:r>
+              <w:rPr>
+                <w:rFonts w:ascii="Times New Roman" w:hAnsi="Times New Roman" w:cs="Times New Roman"/>
+                <w:color w:val="000000" w:themeColor="text1"/>
+                <w:sz w:val="19"/>
+                <w:szCs w:val="19"/>
+              </w:rPr>
+              <w:br/>
+            </w:r>
             <w:r>
               <w:rPr>
                 <w:rFonts w:ascii="Times New Roman" w:hAnsi="Times New Roman" w:cs="Times New Roman"/>
@@ -895,7 +957,25 @@
                 <w:sz w:val="19"/>
                 <w:szCs w:val="19"/>
               </w:rPr>
-              <w:t xml:space="preserve"> React.js, React Native, Express.js, Django, Flask, </w:t>
+              <w:t xml:space="preserve"> React.js, React Native, </w:t>
+            </w:r>
+            <w:r>
+              <w:rPr>
+                <w:rFonts w:ascii="Times New Roman" w:hAnsi="Times New Roman" w:cs="Times New Roman"/>
+                <w:color w:val="000000" w:themeColor="text1"/>
+                <w:sz w:val="19"/>
+                <w:szCs w:val="19"/>
+              </w:rPr>
+              <w:t xml:space="preserve">Node.js, </w:t>
+            </w:r>
+            <w:r>
+              <w:rPr>
+                <w:rFonts w:ascii="Times New Roman" w:hAnsi="Times New Roman" w:cs="Times New Roman"/>
+                <w:color w:val="000000" w:themeColor="text1"/>
+                <w:sz w:val="19"/>
+                <w:szCs w:val="19"/>
+              </w:rPr>
+              <w:t xml:space="preserve">Express.js, Django, Flask, </w:t>
             </w:r>
             <w:proofErr w:type="spellStart"/>
             <w:r>
@@ -924,7 +1004,34 @@
                 <w:sz w:val="19"/>
                 <w:szCs w:val="19"/>
               </w:rPr>
-              <w:t>Redux, NumPy, TensorFlow, OpenCV</w:t>
+              <w:t xml:space="preserve">Redux, </w:t>
+            </w:r>
+            <w:r>
+              <w:rPr>
+                <w:rFonts w:ascii="Times New Roman" w:hAnsi="Times New Roman" w:cs="Times New Roman"/>
+                <w:color w:val="000000" w:themeColor="text1"/>
+                <w:sz w:val="19"/>
+                <w:szCs w:val="19"/>
+              </w:rPr>
+              <w:t xml:space="preserve">Pandas, </w:t>
+            </w:r>
+            <w:r>
+              <w:rPr>
+                <w:rFonts w:ascii="Times New Roman" w:hAnsi="Times New Roman" w:cs="Times New Roman"/>
+                <w:color w:val="000000" w:themeColor="text1"/>
+                <w:sz w:val="19"/>
+                <w:szCs w:val="19"/>
+              </w:rPr>
+              <w:t>NumPy, TensorFlow</w:t>
+            </w:r>
+            <w:r>
+              <w:rPr>
+                <w:rFonts w:ascii="Times New Roman" w:hAnsi="Times New Roman" w:cs="Times New Roman"/>
+                <w:color w:val="000000" w:themeColor="text1"/>
+                <w:sz w:val="19"/>
+                <w:szCs w:val="19"/>
+              </w:rPr>
+              <w:t xml:space="preserve"> </w:t>
             </w:r>
             <w:r>
               <w:rPr>
@@ -1028,7 +1135,7 @@
         <w:tabs>
           <w:tab w:val="left" w:pos="-540"/>
         </w:tabs>
-        <w:spacing w:before="80"/>
+        <w:spacing w:before="60"/>
         <w:ind w:left="-547" w:right="-734"/>
         <w:rPr>
           <w:rFonts w:ascii="Times New Roman" w:hAnsi="Times New Roman" w:cs="Times New Roman"/>
@@ -1204,11 +1311,40 @@
             <w:r>
               <w:rPr>
                 <w:rFonts w:ascii="Times New Roman" w:hAnsi="Times New Roman" w:cs="Times New Roman"/>
-                <w:color w:val="000000" w:themeColor="text1"/>
-                <w:sz w:val="19"/>
-                <w:szCs w:val="19"/>
-              </w:rPr>
-              <w:t xml:space="preserve">                                                                                                       </w:t>
+                <w:i/>
+                <w:iCs/>
+                <w:color w:val="000000" w:themeColor="text1"/>
+                <w:sz w:val="19"/>
+                <w:szCs w:val="19"/>
+              </w:rPr>
+              <w:t xml:space="preserve">                                                                                              </w:t>
+            </w:r>
+            <w:r>
+              <w:rPr>
+                <w:rFonts w:ascii="Times New Roman" w:hAnsi="Times New Roman" w:cs="Times New Roman"/>
+                <w:color w:val="000000" w:themeColor="text1"/>
+                <w:sz w:val="19"/>
+                <w:szCs w:val="19"/>
+              </w:rPr>
+              <w:t xml:space="preserve">   </w:t>
+            </w:r>
+            <w:r>
+              <w:rPr>
+                <w:rFonts w:ascii="Times New Roman" w:hAnsi="Times New Roman" w:cs="Times New Roman"/>
+                <w:color w:val="000000" w:themeColor="text1"/>
+                <w:sz w:val="19"/>
+                <w:szCs w:val="19"/>
+              </w:rPr>
+              <w:t xml:space="preserve"> </w:t>
+            </w:r>
+            <w:r>
+              <w:rPr>
+                <w:rFonts w:ascii="Times New Roman" w:hAnsi="Times New Roman" w:cs="Times New Roman"/>
+                <w:color w:val="000000" w:themeColor="text1"/>
+                <w:sz w:val="19"/>
+                <w:szCs w:val="19"/>
+              </w:rPr>
+              <w:t xml:space="preserve">     </w:t>
             </w:r>
             <w:r>
               <w:rPr>
@@ -1269,7 +1405,25 @@
                 <w:sz w:val="19"/>
                 <w:szCs w:val="19"/>
               </w:rPr>
-              <w:t xml:space="preserve">Developed an analytics solution using Python, PostgreSQL, Express.js, React.js, and AWS technologies to </w:t>
+              <w:t xml:space="preserve">Developed an analytics solution using </w:t>
+            </w:r>
+            <w:r>
+              <w:rPr>
+                <w:rFonts w:ascii="Times New Roman" w:hAnsi="Times New Roman" w:cs="Times New Roman"/>
+                <w:color w:val="000000" w:themeColor="text1"/>
+                <w:sz w:val="19"/>
+                <w:szCs w:val="19"/>
+              </w:rPr>
+              <w:t>Python, PostgreSQL, Express.js, React.js</w:t>
+            </w:r>
+            <w:r>
+              <w:rPr>
+                <w:rFonts w:ascii="Times New Roman" w:hAnsi="Times New Roman" w:cs="Times New Roman"/>
+                <w:color w:val="000000" w:themeColor="text1"/>
+                <w:sz w:val="19"/>
+                <w:szCs w:val="19"/>
+              </w:rPr>
+              <w:t xml:space="preserve">, and AWS technologies to </w:t>
             </w:r>
             <w:r>
               <w:rPr>
@@ -1358,7 +1512,8 @@
                 <w:ilvl w:val="0"/>
                 <w:numId w:val="19"/>
               </w:numPr>
-              <w:ind w:left="414" w:hanging="198"/>
+              <w:spacing w:after="60"/>
+              <w:ind w:left="418" w:hanging="202"/>
               <w:rPr>
                 <w:rFonts w:ascii="Times New Roman" w:hAnsi="Times New Roman" w:cs="Times New Roman"/>
                 <w:color w:val="000000" w:themeColor="text1"/>
@@ -1755,7 +1910,8 @@
                 <w:ilvl w:val="0"/>
                 <w:numId w:val="19"/>
               </w:numPr>
-              <w:ind w:left="414" w:hanging="198"/>
+              <w:spacing w:after="60"/>
+              <w:ind w:left="418" w:hanging="202"/>
               <w:rPr>
                 <w:rFonts w:ascii="Times New Roman" w:hAnsi="Times New Roman" w:cs="Times New Roman"/>
                 <w:color w:val="000000" w:themeColor="text1"/>
@@ -2144,7 +2300,27 @@
                 <w:sz w:val="19"/>
                 <w:szCs w:val="19"/>
               </w:rPr>
-              <w:t xml:space="preserve">Meraki MR56 Camera systems, LoRaWAN, </w:t>
+              <w:t xml:space="preserve">Meraki MR56 Camera systems, </w:t>
+            </w:r>
+            <w:proofErr w:type="spellStart"/>
+            <w:r>
+              <w:rPr>
+                <w:rFonts w:ascii="Times New Roman" w:hAnsi="Times New Roman" w:cs="Times New Roman"/>
+                <w:color w:val="000000" w:themeColor="text1"/>
+                <w:sz w:val="19"/>
+                <w:szCs w:val="19"/>
+              </w:rPr>
+              <w:t>LoRaWAN</w:t>
+            </w:r>
+            <w:proofErr w:type="spellEnd"/>
+            <w:r>
+              <w:rPr>
+                <w:rFonts w:ascii="Times New Roman" w:hAnsi="Times New Roman" w:cs="Times New Roman"/>
+                <w:color w:val="000000" w:themeColor="text1"/>
+                <w:sz w:val="19"/>
+                <w:szCs w:val="19"/>
+              </w:rPr>
+              <w:t xml:space="preserve">, </w:t>
             </w:r>
             <w:r>
               <w:rPr>
@@ -2210,7 +2386,8 @@
                 <w:ilvl w:val="0"/>
                 <w:numId w:val="19"/>
               </w:numPr>
-              <w:ind w:left="414" w:hanging="198"/>
+              <w:spacing w:after="60"/>
+              <w:ind w:left="418" w:hanging="202"/>
               <w:rPr>
                 <w:rFonts w:ascii="Times New Roman" w:hAnsi="Times New Roman" w:cs="Times New Roman"/>
                 <w:color w:val="000000" w:themeColor="text1"/>
@@ -2554,8 +2731,8 @@
                 <w:ilvl w:val="0"/>
                 <w:numId w:val="19"/>
               </w:numPr>
-              <w:spacing w:after="60"/>
-              <w:ind w:left="414" w:hanging="198"/>
+              <w:spacing w:after="40"/>
+              <w:ind w:left="418" w:hanging="202"/>
               <w:rPr>
                 <w:rFonts w:ascii="Times New Roman" w:hAnsi="Times New Roman" w:cs="Times New Roman"/>
                 <w:color w:val="000000" w:themeColor="text1"/>
@@ -2660,7 +2837,7 @@
     <w:p>
       <w:pPr>
         <w:pStyle w:val="Heading1"/>
-        <w:spacing w:before="80"/>
+        <w:spacing w:before="60"/>
         <w:ind w:left="-547" w:right="-720"/>
         <w:rPr>
           <w:rFonts w:ascii="Times New Roman" w:hAnsi="Times New Roman" w:cs="Times New Roman"/>
@@ -3013,7 +3190,7 @@
                 <w:numId w:val="19"/>
               </w:numPr>
               <w:spacing w:after="60"/>
-              <w:ind w:left="414" w:hanging="198"/>
+              <w:ind w:left="418" w:hanging="202"/>
               <w:rPr>
                 <w:rFonts w:ascii="Times New Roman" w:hAnsi="Times New Roman" w:cs="Times New Roman"/>
                 <w:color w:val="000000" w:themeColor="text1"/>
@@ -3251,8 +3428,8 @@
                 <w:ilvl w:val="0"/>
                 <w:numId w:val="19"/>
               </w:numPr>
-              <w:spacing w:after="60"/>
-              <w:ind w:left="414" w:hanging="198"/>
+              <w:spacing w:after="40"/>
+              <w:ind w:left="418" w:hanging="202"/>
               <w:rPr>
                 <w:rFonts w:ascii="Times New Roman" w:hAnsi="Times New Roman" w:cs="Times New Roman"/>
                 <w:color w:val="000000" w:themeColor="text1"/>
@@ -3342,7 +3519,7 @@
         <w:tabs>
           <w:tab w:val="left" w:pos="0"/>
         </w:tabs>
-        <w:spacing w:before="80"/>
+        <w:spacing w:before="60"/>
         <w:ind w:left="-547" w:right="-720"/>
         <w:rPr>
           <w:rFonts w:ascii="Times New Roman" w:hAnsi="Times New Roman" w:cs="Times New Roman"/>
@@ -5275,7 +5452,6 @@
   <w:style w:type="character" w:default="1" w:styleId="DefaultParagraphFont">
     <w:name w:val="Default Paragraph Font"/>
     <w:uiPriority w:val="1"/>
-    <w:semiHidden/>
     <w:unhideWhenUsed/>
   </w:style>
   <w:style w:type="table" w:default="1" w:styleId="TableNormal">
@@ -30355,30 +30531,6 @@
 </file>
 
 <file path=customXml/item1.xml><?xml version="1.0" encoding="utf-8"?>
-<b:Sources xmlns:b="http://schemas.openxmlformats.org/officeDocument/2006/bibliography" xmlns="http://schemas.openxmlformats.org/officeDocument/2006/bibliography" SelectedStyle="\APASixthEditionOfficeOnline.xsl" StyleName="APA" Version="6"/>
-</file>
-
-<file path=customXml/item2.xml><?xml version="1.0" encoding="utf-8"?>
-<?mso-contentType ?>
-<FormTemplates xmlns="http://schemas.microsoft.com/sharepoint/v3/contenttype/forms">
-  <Display>DocumentLibraryForm</Display>
-  <Edit>DocumentLibraryForm</Edit>
-  <New>DocumentLibraryForm</New>
-</FormTemplates>
-</file>
-
-<file path=customXml/item3.xml><?xml version="1.0" encoding="utf-8"?>
-<p:properties xmlns:p="http://schemas.microsoft.com/office/2006/metadata/properties" xmlns:xsi="http://www.w3.org/2001/XMLSchema-instance" xmlns:pc="http://schemas.microsoft.com/office/infopath/2007/PartnerControls">
-  <documentManagement>
-    <VSO_x0020_item_x0020_id xmlns="40262f94-9f35-4ac3-9a90-690165a166b7" xsi:nil="true"/>
-    <Assetid_x0020_ xmlns="40262f94-9f35-4ac3-9a90-690165a166b7" xsi:nil="true"/>
-    <Item_x0020_Details xmlns="40262f94-9f35-4ac3-9a90-690165a166b7" xsi:nil="true"/>
-    <Template_x0020_details xmlns="40262f94-9f35-4ac3-9a90-690165a166b7" xsi:nil="true"/>
-  </documentManagement>
-</p:properties>
-</file>
-
-<file path=customXml/item4.xml><?xml version="1.0" encoding="utf-8"?>
 <ct:contentTypeSchema xmlns:ct="http://schemas.microsoft.com/office/2006/metadata/contentType" xmlns:ma="http://schemas.microsoft.com/office/2006/metadata/properties/metaAttributes" ct:_="" ma:_="" ma:contentTypeName="Document" ma:contentTypeID="0x010100AA3F7D94069FF64A86F7DFF56D60E3BE" ma:contentTypeVersion="6" ma:contentTypeDescription="Create a new document." ma:contentTypeScope="" ma:versionID="c32302c77d4085ecf495bdddb7f5e889">
   <xsd:schema xmlns:xsd="http://www.w3.org/2001/XMLSchema" xmlns:xs="http://www.w3.org/2001/XMLSchema" xmlns:p="http://schemas.microsoft.com/office/2006/metadata/properties" xmlns:ns2="a4f35948-e619-41b3-aa29-22878b09cfd2" xmlns:ns3="40262f94-9f35-4ac3-9a90-690165a166b7" targetNamespace="http://schemas.microsoft.com/office/2006/metadata/properties" ma:root="true" ma:fieldsID="4ab5ae46be95f9d0be6107e8200be7a2" ns2:_="" ns3:_="">
     <xsd:import namespace="a4f35948-e619-41b3-aa29-22878b09cfd2"/>
@@ -30559,33 +30711,31 @@
 </ct:contentTypeSchema>
 </file>
 
-<file path=customXml/itemProps1.xml><?xml version="1.0" encoding="utf-8"?>
-<ds:datastoreItem xmlns:ds="http://schemas.openxmlformats.org/officeDocument/2006/customXml" ds:itemID="{8A8FCBF1-FECC-4EE5-AF7A-041CAFECA4CA}">
-  <ds:schemaRefs>
-    <ds:schemaRef ds:uri="http://schemas.openxmlformats.org/officeDocument/2006/bibliography"/>
-  </ds:schemaRefs>
-</ds:datastoreItem>
+<file path=customXml/item2.xml><?xml version="1.0" encoding="utf-8"?>
+<p:properties xmlns:p="http://schemas.microsoft.com/office/2006/metadata/properties" xmlns:xsi="http://www.w3.org/2001/XMLSchema-instance" xmlns:pc="http://schemas.microsoft.com/office/infopath/2007/PartnerControls">
+  <documentManagement>
+    <VSO_x0020_item_x0020_id xmlns="40262f94-9f35-4ac3-9a90-690165a166b7" xsi:nil="true"/>
+    <Assetid_x0020_ xmlns="40262f94-9f35-4ac3-9a90-690165a166b7" xsi:nil="true"/>
+    <Item_x0020_Details xmlns="40262f94-9f35-4ac3-9a90-690165a166b7" xsi:nil="true"/>
+    <Template_x0020_details xmlns="40262f94-9f35-4ac3-9a90-690165a166b7" xsi:nil="true"/>
+  </documentManagement>
+</p:properties>
 </file>
 
-<file path=customXml/itemProps2.xml><?xml version="1.0" encoding="utf-8"?>
-<ds:datastoreItem xmlns:ds="http://schemas.openxmlformats.org/officeDocument/2006/customXml" ds:itemID="{9C73A5C2-F7B1-4844-B3EF-33B7D0853518}">
-  <ds:schemaRefs>
-    <ds:schemaRef ds:uri="http://schemas.microsoft.com/sharepoint/v3/contenttype/forms"/>
-  </ds:schemaRefs>
-</ds:datastoreItem>
+<file path=customXml/item3.xml><?xml version="1.0" encoding="utf-8"?>
+<?mso-contentType ?>
+<FormTemplates xmlns="http://schemas.microsoft.com/sharepoint/v3/contenttype/forms">
+  <Display>DocumentLibraryForm</Display>
+  <Edit>DocumentLibraryForm</Edit>
+  <New>DocumentLibraryForm</New>
+</FormTemplates>
 </file>
 
-<file path=customXml/itemProps3.xml><?xml version="1.0" encoding="utf-8"?>
-<ds:datastoreItem xmlns:ds="http://schemas.openxmlformats.org/officeDocument/2006/customXml" ds:itemID="{B10A99BC-CF1C-4A2A-90F1-837BE596B6DA}">
-  <ds:schemaRefs>
-    <ds:schemaRef ds:uri="http://schemas.microsoft.com/office/2006/metadata/properties"/>
-    <ds:schemaRef ds:uri="http://schemas.microsoft.com/office/infopath/2007/PartnerControls"/>
-    <ds:schemaRef ds:uri="40262f94-9f35-4ac3-9a90-690165a166b7"/>
-  </ds:schemaRefs>
-</ds:datastoreItem>
+<file path=customXml/item4.xml><?xml version="1.0" encoding="utf-8"?>
+<b:Sources xmlns:b="http://schemas.openxmlformats.org/officeDocument/2006/bibliography" xmlns="http://schemas.openxmlformats.org/officeDocument/2006/bibliography" SelectedStyle="\APASixthEditionOfficeOnline.xsl" StyleName="APA" Version="6"/>
 </file>
 
-<file path=customXml/itemProps4.xml><?xml version="1.0" encoding="utf-8"?>
+<file path=customXml/itemProps1.xml><?xml version="1.0" encoding="utf-8"?>
 <ds:datastoreItem xmlns:ds="http://schemas.openxmlformats.org/officeDocument/2006/customXml" ds:itemID="{49AB8320-892F-4E54-AE4B-E22BD0EB0775}">
   <ds:schemaRefs>
     <ds:schemaRef ds:uri="http://schemas.microsoft.com/office/2006/metadata/contentType"/>
@@ -30602,4 +30752,30 @@
     <ds:schemaRef ds:uri="http://schemas.microsoft.com/internal/obd"/>
   </ds:schemaRefs>
 </ds:datastoreItem>
+</file>
+
+<file path=customXml/itemProps2.xml><?xml version="1.0" encoding="utf-8"?>
+<ds:datastoreItem xmlns:ds="http://schemas.openxmlformats.org/officeDocument/2006/customXml" ds:itemID="{B10A99BC-CF1C-4A2A-90F1-837BE596B6DA}">
+  <ds:schemaRefs>
+    <ds:schemaRef ds:uri="http://schemas.microsoft.com/office/2006/metadata/properties"/>
+    <ds:schemaRef ds:uri="http://schemas.microsoft.com/office/infopath/2007/PartnerControls"/>
+    <ds:schemaRef ds:uri="40262f94-9f35-4ac3-9a90-690165a166b7"/>
+  </ds:schemaRefs>
+</ds:datastoreItem>
+</file>
+
+<file path=customXml/itemProps3.xml><?xml version="1.0" encoding="utf-8"?>
+<ds:datastoreItem xmlns:ds="http://schemas.openxmlformats.org/officeDocument/2006/customXml" ds:itemID="{9C73A5C2-F7B1-4844-B3EF-33B7D0853518}">
+  <ds:schemaRefs>
+    <ds:schemaRef ds:uri="http://schemas.microsoft.com/sharepoint/v3/contenttype/forms"/>
+  </ds:schemaRefs>
+</ds:datastoreItem>
+</file>
+
+<file path=customXml/itemProps4.xml><?xml version="1.0" encoding="utf-8"?>
+<ds:datastoreItem xmlns:ds="http://schemas.openxmlformats.org/officeDocument/2006/customXml" ds:itemID="{8A8FCBF1-FECC-4EE5-AF7A-041CAFECA4CA}">
+  <ds:schemaRefs>
+    <ds:schemaRef ds:uri="http://schemas.openxmlformats.org/officeDocument/2006/bibliography"/>
+  </ds:schemaRefs>
+</ds:datastoreItem>
 </file>
</xml_diff>

<commit_message>
Updated Resume and Project Descriptions
</commit_message>
<xml_diff>
--- a/src/assets/resumes/Krushay_Bhavsar_Resume.docx
+++ b/src/assets/resumes/Krushay_Bhavsar_Resume.docx
@@ -278,8 +278,20 @@
                   <w:sz w:val="19"/>
                   <w:szCs w:val="19"/>
                 </w:rPr>
-                <w:t>linkedin.com/in/krushaybhavsar</w:t>
+                <w:t>linkedin.com/in/</w:t>
               </w:r>
+              <w:proofErr w:type="spellStart"/>
+              <w:r>
+                <w:rPr>
+                  <w:rStyle w:val="Hyperlink"/>
+                  <w:rFonts w:ascii="Times New Roman" w:hAnsi="Times New Roman" w:cs="Times New Roman"/>
+                  <w:color w:val="000000" w:themeColor="text1"/>
+                  <w:sz w:val="19"/>
+                  <w:szCs w:val="19"/>
+                </w:rPr>
+                <w:t>krushaybhavsar</w:t>
+              </w:r>
+              <w:proofErr w:type="spellEnd"/>
             </w:hyperlink>
             <w:r>
               <w:rPr>
@@ -326,8 +338,20 @@
                   <w:sz w:val="19"/>
                   <w:szCs w:val="19"/>
                 </w:rPr>
-                <w:t>github.com/krushaybhavsar</w:t>
+                <w:t>github.com/</w:t>
               </w:r>
+              <w:proofErr w:type="spellStart"/>
+              <w:r>
+                <w:rPr>
+                  <w:rStyle w:val="Hyperlink"/>
+                  <w:rFonts w:ascii="Times New Roman" w:hAnsi="Times New Roman" w:cs="Times New Roman"/>
+                  <w:color w:val="000000" w:themeColor="text1"/>
+                  <w:sz w:val="19"/>
+                  <w:szCs w:val="19"/>
+                </w:rPr>
+                <w:t>krushaybhavsar</w:t>
+              </w:r>
+              <w:proofErr w:type="spellEnd"/>
             </w:hyperlink>
           </w:p>
         </w:tc>
@@ -601,7 +625,51 @@
                 <w:sz w:val="19"/>
                 <w:szCs w:val="19"/>
               </w:rPr>
-              <w:t xml:space="preserve"> Cybersecurity   </w:t>
+              <w:t xml:space="preserve"> </w:t>
+            </w:r>
+            <w:r>
+              <w:rPr>
+                <w:rFonts w:ascii="Times New Roman" w:hAnsi="Times New Roman" w:cs="Times New Roman"/>
+                <w:i/>
+                <w:iCs/>
+                <w:color w:val="000000" w:themeColor="text1"/>
+                <w:sz w:val="19"/>
+                <w:szCs w:val="19"/>
+              </w:rPr>
+              <w:t>Intelligence</w:t>
+            </w:r>
+            <w:r>
+              <w:rPr>
+                <w:rFonts w:ascii="Times New Roman" w:hAnsi="Times New Roman" w:cs="Times New Roman"/>
+                <w:i/>
+                <w:iCs/>
+                <w:color w:val="000000" w:themeColor="text1"/>
+                <w:sz w:val="19"/>
+                <w:szCs w:val="19"/>
+              </w:rPr>
+              <w:t xml:space="preserve"> </w:t>
+            </w:r>
+            <w:r>
+              <w:rPr>
+                <w:rFonts w:ascii="Times New Roman" w:hAnsi="Times New Roman" w:cs="Times New Roman"/>
+                <w:i/>
+                <w:iCs/>
+                <w:color w:val="000000" w:themeColor="text1"/>
+                <w:sz w:val="19"/>
+                <w:szCs w:val="19"/>
+              </w:rPr>
+              <w:t xml:space="preserve">    </w:t>
+            </w:r>
+            <w:r>
+              <w:rPr>
+                <w:rFonts w:ascii="Times New Roman" w:hAnsi="Times New Roman" w:cs="Times New Roman"/>
+                <w:i/>
+                <w:iCs/>
+                <w:color w:val="000000" w:themeColor="text1"/>
+                <w:sz w:val="19"/>
+                <w:szCs w:val="19"/>
+              </w:rPr>
+              <w:t xml:space="preserve">  </w:t>
             </w:r>
             <w:r>
               <w:rPr>
@@ -815,14 +883,25 @@
               </w:rPr>
               <w:t xml:space="preserve">, Trading Club at GT, </w:t>
             </w:r>
-            <w:r>
-              <w:rPr>
-                <w:rFonts w:ascii="Times New Roman" w:hAnsi="Times New Roman" w:cs="Times New Roman"/>
-                <w:color w:val="000000" w:themeColor="text1"/>
-                <w:sz w:val="19"/>
-                <w:szCs w:val="19"/>
-              </w:rPr>
-              <w:t>GreyHat Club</w:t>
+            <w:proofErr w:type="spellStart"/>
+            <w:r>
+              <w:rPr>
+                <w:rFonts w:ascii="Times New Roman" w:hAnsi="Times New Roman" w:cs="Times New Roman"/>
+                <w:color w:val="000000" w:themeColor="text1"/>
+                <w:sz w:val="19"/>
+                <w:szCs w:val="19"/>
+              </w:rPr>
+              <w:t>GreyHat</w:t>
+            </w:r>
+            <w:proofErr w:type="spellEnd"/>
+            <w:r>
+              <w:rPr>
+                <w:rFonts w:ascii="Times New Roman" w:hAnsi="Times New Roman" w:cs="Times New Roman"/>
+                <w:color w:val="000000" w:themeColor="text1"/>
+                <w:sz w:val="19"/>
+                <w:szCs w:val="19"/>
+              </w:rPr>
+              <w:t xml:space="preserve"> Club</w:t>
             </w:r>
             <w:r>
               <w:rPr>
@@ -1052,14 +1131,25 @@
               </w:rPr>
               <w:t xml:space="preserve">Django, Flask, </w:t>
             </w:r>
-            <w:r>
-              <w:rPr>
-                <w:rFonts w:ascii="Times New Roman" w:hAnsi="Times New Roman" w:cs="Times New Roman"/>
-                <w:color w:val="000000" w:themeColor="text1"/>
-                <w:sz w:val="19"/>
-                <w:szCs w:val="19"/>
-              </w:rPr>
-              <w:t xml:space="preserve">GraphQL, </w:t>
+            <w:proofErr w:type="spellStart"/>
+            <w:r>
+              <w:rPr>
+                <w:rFonts w:ascii="Times New Roman" w:hAnsi="Times New Roman" w:cs="Times New Roman"/>
+                <w:color w:val="000000" w:themeColor="text1"/>
+                <w:sz w:val="19"/>
+                <w:szCs w:val="19"/>
+              </w:rPr>
+              <w:t>GraphQL</w:t>
+            </w:r>
+            <w:proofErr w:type="spellEnd"/>
+            <w:r>
+              <w:rPr>
+                <w:rFonts w:ascii="Times New Roman" w:hAnsi="Times New Roman" w:cs="Times New Roman"/>
+                <w:color w:val="000000" w:themeColor="text1"/>
+                <w:sz w:val="19"/>
+                <w:szCs w:val="19"/>
+              </w:rPr>
+              <w:t xml:space="preserve">, </w:t>
             </w:r>
             <w:r>
               <w:rPr>
@@ -2522,6 +2612,7 @@
               </w:rPr>
               <w:t xml:space="preserve">and </w:t>
             </w:r>
+            <w:proofErr w:type="spellStart"/>
             <w:r>
               <w:rPr>
                 <w:rFonts w:ascii="Times New Roman" w:hAnsi="Times New Roman" w:cs="Times New Roman"/>
@@ -2531,6 +2622,7 @@
               </w:rPr>
               <w:t>CyberVision</w:t>
             </w:r>
+            <w:proofErr w:type="spellEnd"/>
             <w:r>
               <w:rPr>
                 <w:rFonts w:ascii="Times New Roman" w:hAnsi="Times New Roman" w:cs="Times New Roman"/>
@@ -2745,14 +2837,25 @@
               </w:rPr>
               <w:t xml:space="preserve"> (</w:t>
             </w:r>
-            <w:r>
-              <w:rPr>
-                <w:rFonts w:ascii="Times New Roman" w:hAnsi="Times New Roman" w:cs="Times New Roman"/>
-                <w:color w:val="000000" w:themeColor="text1"/>
-                <w:sz w:val="19"/>
-                <w:szCs w:val="19"/>
-              </w:rPr>
-              <w:t xml:space="preserve">acquired)      </w:t>
+            <w:proofErr w:type="gramStart"/>
+            <w:r>
+              <w:rPr>
+                <w:rFonts w:ascii="Times New Roman" w:hAnsi="Times New Roman" w:cs="Times New Roman"/>
+                <w:color w:val="000000" w:themeColor="text1"/>
+                <w:sz w:val="19"/>
+                <w:szCs w:val="19"/>
+              </w:rPr>
+              <w:t xml:space="preserve">acquired)   </w:t>
+            </w:r>
+            <w:proofErr w:type="gramEnd"/>
+            <w:r>
+              <w:rPr>
+                <w:rFonts w:ascii="Times New Roman" w:hAnsi="Times New Roman" w:cs="Times New Roman"/>
+                <w:color w:val="000000" w:themeColor="text1"/>
+                <w:sz w:val="19"/>
+                <w:szCs w:val="19"/>
+              </w:rPr>
+              <w:t xml:space="preserve">   </w:t>
             </w:r>
             <w:r>
               <w:rPr>
@@ -3405,8 +3508,9 @@
                 <w:sz w:val="19"/>
                 <w:szCs w:val="19"/>
               </w:rPr>
-              <w:t>Controller Area Network Protocol (CAN)</w:t>
-            </w:r>
+              <w:t>Controller Area Network Protocol (</w:t>
+            </w:r>
+            <w:proofErr w:type="gramStart"/>
             <w:r>
               <w:rPr>
                 <w:rFonts w:ascii="Times New Roman" w:hAnsi="Times New Roman" w:cs="Times New Roman"/>
@@ -3416,7 +3520,7 @@
                 <w:sz w:val="19"/>
                 <w:szCs w:val="19"/>
               </w:rPr>
-              <w:t xml:space="preserve">  </w:t>
+              <w:t>CAN)</w:t>
             </w:r>
             <w:r>
               <w:rPr>
@@ -3427,8 +3531,20 @@
                 <w:sz w:val="19"/>
                 <w:szCs w:val="19"/>
               </w:rPr>
+              <w:t xml:space="preserve">  </w:t>
+            </w:r>
+            <w:r>
+              <w:rPr>
+                <w:rFonts w:ascii="Times New Roman" w:hAnsi="Times New Roman" w:cs="Times New Roman"/>
+                <w:i/>
+                <w:iCs/>
+                <w:color w:val="000000" w:themeColor="text1"/>
+                <w:sz w:val="19"/>
+                <w:szCs w:val="19"/>
+              </w:rPr>
               <w:t xml:space="preserve"> </w:t>
             </w:r>
+            <w:proofErr w:type="gramEnd"/>
             <w:r>
               <w:rPr>
                 <w:rFonts w:ascii="Times New Roman" w:hAnsi="Times New Roman" w:cs="Times New Roman"/>
@@ -3669,7 +3785,31 @@
                 <w:sz w:val="19"/>
                 <w:szCs w:val="19"/>
               </w:rPr>
-              <w:t xml:space="preserve">React Native, Redux, AWS (Cognito, EC2, S3), PostgreSQL, GraphQL, TypeScript, React.js, Firebase         </w:t>
+              <w:t xml:space="preserve">React Native, Redux, AWS (Cognito, EC2, S3), PostgreSQL, </w:t>
+            </w:r>
+            <w:proofErr w:type="spellStart"/>
+            <w:r>
+              <w:rPr>
+                <w:rFonts w:ascii="Times New Roman" w:hAnsi="Times New Roman" w:cs="Times New Roman"/>
+                <w:i/>
+                <w:iCs/>
+                <w:color w:val="000000" w:themeColor="text1"/>
+                <w:sz w:val="19"/>
+                <w:szCs w:val="19"/>
+              </w:rPr>
+              <w:t>GraphQL</w:t>
+            </w:r>
+            <w:proofErr w:type="spellEnd"/>
+            <w:r>
+              <w:rPr>
+                <w:rFonts w:ascii="Times New Roman" w:hAnsi="Times New Roman" w:cs="Times New Roman"/>
+                <w:i/>
+                <w:iCs/>
+                <w:color w:val="000000" w:themeColor="text1"/>
+                <w:sz w:val="19"/>
+                <w:szCs w:val="19"/>
+              </w:rPr>
+              <w:t xml:space="preserve">, TypeScript, React.js, Firebase         </w:t>
             </w:r>
             <w:r>
               <w:rPr>
@@ -4113,7 +4253,27 @@
                 <w:sz w:val="19"/>
                 <w:szCs w:val="19"/>
               </w:rPr>
-              <w:t>, CodePath Advanced Technical Interview Prep</w:t>
+              <w:t xml:space="preserve">, </w:t>
+            </w:r>
+            <w:proofErr w:type="spellStart"/>
+            <w:r>
+              <w:rPr>
+                <w:rFonts w:ascii="Times New Roman" w:hAnsi="Times New Roman" w:cs="Times New Roman"/>
+                <w:color w:val="000000" w:themeColor="text1"/>
+                <w:sz w:val="19"/>
+                <w:szCs w:val="19"/>
+              </w:rPr>
+              <w:t>CodePath</w:t>
+            </w:r>
+            <w:proofErr w:type="spellEnd"/>
+            <w:r>
+              <w:rPr>
+                <w:rFonts w:ascii="Times New Roman" w:hAnsi="Times New Roman" w:cs="Times New Roman"/>
+                <w:color w:val="000000" w:themeColor="text1"/>
+                <w:sz w:val="19"/>
+                <w:szCs w:val="19"/>
+              </w:rPr>
+              <w:t xml:space="preserve"> Advanced Technical Interview Prep</w:t>
             </w:r>
           </w:p>
           <w:p>
@@ -4155,7 +4315,47 @@
                 <w:sz w:val="19"/>
                 <w:szCs w:val="19"/>
               </w:rPr>
-              <w:t>1st Place SimpliHacks Hackathon (international), 1st Place High Tech Hacks Hackathon (international), 1st place Kiss Institute of Practical Robotics (KIPR) Botball Competition (national), Valedictorian of Secaucus High School</w:t>
+              <w:t xml:space="preserve">1st Place </w:t>
+            </w:r>
+            <w:proofErr w:type="spellStart"/>
+            <w:r>
+              <w:rPr>
+                <w:rFonts w:ascii="Times New Roman" w:hAnsi="Times New Roman" w:cs="Times New Roman"/>
+                <w:color w:val="000000" w:themeColor="text1"/>
+                <w:sz w:val="19"/>
+                <w:szCs w:val="19"/>
+              </w:rPr>
+              <w:t>SimpliHacks</w:t>
+            </w:r>
+            <w:proofErr w:type="spellEnd"/>
+            <w:r>
+              <w:rPr>
+                <w:rFonts w:ascii="Times New Roman" w:hAnsi="Times New Roman" w:cs="Times New Roman"/>
+                <w:color w:val="000000" w:themeColor="text1"/>
+                <w:sz w:val="19"/>
+                <w:szCs w:val="19"/>
+              </w:rPr>
+              <w:t xml:space="preserve"> Hackathon (international), 1st Place High Tech Hacks Hackathon (international), 1st place Kiss Institute of Practical Robotics (KIPR) </w:t>
+            </w:r>
+            <w:proofErr w:type="spellStart"/>
+            <w:r>
+              <w:rPr>
+                <w:rFonts w:ascii="Times New Roman" w:hAnsi="Times New Roman" w:cs="Times New Roman"/>
+                <w:color w:val="000000" w:themeColor="text1"/>
+                <w:sz w:val="19"/>
+                <w:szCs w:val="19"/>
+              </w:rPr>
+              <w:t>Botball</w:t>
+            </w:r>
+            <w:proofErr w:type="spellEnd"/>
+            <w:r>
+              <w:rPr>
+                <w:rFonts w:ascii="Times New Roman" w:hAnsi="Times New Roman" w:cs="Times New Roman"/>
+                <w:color w:val="000000" w:themeColor="text1"/>
+                <w:sz w:val="19"/>
+                <w:szCs w:val="19"/>
+              </w:rPr>
+              <w:t xml:space="preserve"> Competition (national), Valedictorian of Secaucus High School</w:t>
             </w:r>
           </w:p>
         </w:tc>
@@ -31012,6 +31212,30 @@
 </file>
 
 <file path=customXml/item1.xml><?xml version="1.0" encoding="utf-8"?>
+<b:Sources xmlns:b="http://schemas.openxmlformats.org/officeDocument/2006/bibliography" xmlns="http://schemas.openxmlformats.org/officeDocument/2006/bibliography" SelectedStyle="\APASixthEditionOfficeOnline.xsl" StyleName="APA" Version="6"/>
+</file>
+
+<file path=customXml/item2.xml><?xml version="1.0" encoding="utf-8"?>
+<?mso-contentType ?>
+<FormTemplates xmlns="http://schemas.microsoft.com/sharepoint/v3/contenttype/forms">
+  <Display>DocumentLibraryForm</Display>
+  <Edit>DocumentLibraryForm</Edit>
+  <New>DocumentLibraryForm</New>
+</FormTemplates>
+</file>
+
+<file path=customXml/item3.xml><?xml version="1.0" encoding="utf-8"?>
+<p:properties xmlns:p="http://schemas.microsoft.com/office/2006/metadata/properties" xmlns:xsi="http://www.w3.org/2001/XMLSchema-instance" xmlns:pc="http://schemas.microsoft.com/office/infopath/2007/PartnerControls">
+  <documentManagement>
+    <VSO_x0020_item_x0020_id xmlns="40262f94-9f35-4ac3-9a90-690165a166b7" xsi:nil="true"/>
+    <Assetid_x0020_ xmlns="40262f94-9f35-4ac3-9a90-690165a166b7" xsi:nil="true"/>
+    <Item_x0020_Details xmlns="40262f94-9f35-4ac3-9a90-690165a166b7" xsi:nil="true"/>
+    <Template_x0020_details xmlns="40262f94-9f35-4ac3-9a90-690165a166b7" xsi:nil="true"/>
+  </documentManagement>
+</p:properties>
+</file>
+
+<file path=customXml/item4.xml><?xml version="1.0" encoding="utf-8"?>
 <ct:contentTypeSchema xmlns:ct="http://schemas.microsoft.com/office/2006/metadata/contentType" xmlns:ma="http://schemas.microsoft.com/office/2006/metadata/properties/metaAttributes" ct:_="" ma:_="" ma:contentTypeName="Document" ma:contentTypeID="0x010100AA3F7D94069FF64A86F7DFF56D60E3BE" ma:contentTypeVersion="6" ma:contentTypeDescription="Create a new document." ma:contentTypeScope="" ma:versionID="c32302c77d4085ecf495bdddb7f5e889">
   <xsd:schema xmlns:xsd="http://www.w3.org/2001/XMLSchema" xmlns:xs="http://www.w3.org/2001/XMLSchema" xmlns:p="http://schemas.microsoft.com/office/2006/metadata/properties" xmlns:ns2="a4f35948-e619-41b3-aa29-22878b09cfd2" xmlns:ns3="40262f94-9f35-4ac3-9a90-690165a166b7" targetNamespace="http://schemas.microsoft.com/office/2006/metadata/properties" ma:root="true" ma:fieldsID="4ab5ae46be95f9d0be6107e8200be7a2" ns2:_="" ns3:_="">
     <xsd:import namespace="a4f35948-e619-41b3-aa29-22878b09cfd2"/>
@@ -31192,31 +31416,33 @@
 </ct:contentTypeSchema>
 </file>
 
-<file path=customXml/item2.xml><?xml version="1.0" encoding="utf-8"?>
-<p:properties xmlns:p="http://schemas.microsoft.com/office/2006/metadata/properties" xmlns:xsi="http://www.w3.org/2001/XMLSchema-instance" xmlns:pc="http://schemas.microsoft.com/office/infopath/2007/PartnerControls">
-  <documentManagement>
-    <VSO_x0020_item_x0020_id xmlns="40262f94-9f35-4ac3-9a90-690165a166b7" xsi:nil="true"/>
-    <Assetid_x0020_ xmlns="40262f94-9f35-4ac3-9a90-690165a166b7" xsi:nil="true"/>
-    <Item_x0020_Details xmlns="40262f94-9f35-4ac3-9a90-690165a166b7" xsi:nil="true"/>
-    <Template_x0020_details xmlns="40262f94-9f35-4ac3-9a90-690165a166b7" xsi:nil="true"/>
-  </documentManagement>
-</p:properties>
+<file path=customXml/itemProps1.xml><?xml version="1.0" encoding="utf-8"?>
+<ds:datastoreItem xmlns:ds="http://schemas.openxmlformats.org/officeDocument/2006/customXml" ds:itemID="{8A8FCBF1-FECC-4EE5-AF7A-041CAFECA4CA}">
+  <ds:schemaRefs>
+    <ds:schemaRef ds:uri="http://schemas.openxmlformats.org/officeDocument/2006/bibliography"/>
+  </ds:schemaRefs>
+</ds:datastoreItem>
 </file>
 
-<file path=customXml/item3.xml><?xml version="1.0" encoding="utf-8"?>
-<?mso-contentType ?>
-<FormTemplates xmlns="http://schemas.microsoft.com/sharepoint/v3/contenttype/forms">
-  <Display>DocumentLibraryForm</Display>
-  <Edit>DocumentLibraryForm</Edit>
-  <New>DocumentLibraryForm</New>
-</FormTemplates>
+<file path=customXml/itemProps2.xml><?xml version="1.0" encoding="utf-8"?>
+<ds:datastoreItem xmlns:ds="http://schemas.openxmlformats.org/officeDocument/2006/customXml" ds:itemID="{9C73A5C2-F7B1-4844-B3EF-33B7D0853518}">
+  <ds:schemaRefs>
+    <ds:schemaRef ds:uri="http://schemas.microsoft.com/sharepoint/v3/contenttype/forms"/>
+  </ds:schemaRefs>
+</ds:datastoreItem>
 </file>
 
-<file path=customXml/item4.xml><?xml version="1.0" encoding="utf-8"?>
-<b:Sources xmlns:b="http://schemas.openxmlformats.org/officeDocument/2006/bibliography" xmlns="http://schemas.openxmlformats.org/officeDocument/2006/bibliography" SelectedStyle="\APASixthEditionOfficeOnline.xsl" StyleName="APA" Version="6"/>
+<file path=customXml/itemProps3.xml><?xml version="1.0" encoding="utf-8"?>
+<ds:datastoreItem xmlns:ds="http://schemas.openxmlformats.org/officeDocument/2006/customXml" ds:itemID="{B10A99BC-CF1C-4A2A-90F1-837BE596B6DA}">
+  <ds:schemaRefs>
+    <ds:schemaRef ds:uri="http://schemas.microsoft.com/office/2006/metadata/properties"/>
+    <ds:schemaRef ds:uri="http://schemas.microsoft.com/office/infopath/2007/PartnerControls"/>
+    <ds:schemaRef ds:uri="40262f94-9f35-4ac3-9a90-690165a166b7"/>
+  </ds:schemaRefs>
+</ds:datastoreItem>
 </file>
 
-<file path=customXml/itemProps1.xml><?xml version="1.0" encoding="utf-8"?>
+<file path=customXml/itemProps4.xml><?xml version="1.0" encoding="utf-8"?>
 <ds:datastoreItem xmlns:ds="http://schemas.openxmlformats.org/officeDocument/2006/customXml" ds:itemID="{49AB8320-892F-4E54-AE4B-E22BD0EB0775}">
   <ds:schemaRefs>
     <ds:schemaRef ds:uri="http://schemas.microsoft.com/office/2006/metadata/contentType"/>
@@ -31233,30 +31459,4 @@
     <ds:schemaRef ds:uri="http://schemas.microsoft.com/internal/obd"/>
   </ds:schemaRefs>
 </ds:datastoreItem>
-</file>
-
-<file path=customXml/itemProps2.xml><?xml version="1.0" encoding="utf-8"?>
-<ds:datastoreItem xmlns:ds="http://schemas.openxmlformats.org/officeDocument/2006/customXml" ds:itemID="{B10A99BC-CF1C-4A2A-90F1-837BE596B6DA}">
-  <ds:schemaRefs>
-    <ds:schemaRef ds:uri="http://schemas.microsoft.com/office/2006/metadata/properties"/>
-    <ds:schemaRef ds:uri="http://schemas.microsoft.com/office/infopath/2007/PartnerControls"/>
-    <ds:schemaRef ds:uri="40262f94-9f35-4ac3-9a90-690165a166b7"/>
-  </ds:schemaRefs>
-</ds:datastoreItem>
-</file>
-
-<file path=customXml/itemProps3.xml><?xml version="1.0" encoding="utf-8"?>
-<ds:datastoreItem xmlns:ds="http://schemas.openxmlformats.org/officeDocument/2006/customXml" ds:itemID="{9C73A5C2-F7B1-4844-B3EF-33B7D0853518}">
-  <ds:schemaRefs>
-    <ds:schemaRef ds:uri="http://schemas.microsoft.com/sharepoint/v3/contenttype/forms"/>
-  </ds:schemaRefs>
-</ds:datastoreItem>
-</file>
-
-<file path=customXml/itemProps4.xml><?xml version="1.0" encoding="utf-8"?>
-<ds:datastoreItem xmlns:ds="http://schemas.openxmlformats.org/officeDocument/2006/customXml" ds:itemID="{8A8FCBF1-FECC-4EE5-AF7A-041CAFECA4CA}">
-  <ds:schemaRefs>
-    <ds:schemaRef ds:uri="http://schemas.openxmlformats.org/officeDocument/2006/bibliography"/>
-  </ds:schemaRefs>
-</ds:datastoreItem>
 </file>
</xml_diff>